<commit_message>
Changed headings with tags
</commit_message>
<xml_diff>
--- a/Module3.docx
+++ b/Module3.docx
@@ -2428,7 +2428,19 @@
         <w:pStyle w:val="Heading2"/>
       </w:pPr>
       <w:r>
-        <w:t>HTML Div Element</w:t>
+        <w:t xml:space="preserve">HTML </w:t>
+      </w:r>
+      <w:r>
+        <w:t>&lt;d</w:t>
+      </w:r>
+      <w:r>
+        <w:t>iv</w:t>
+      </w:r>
+      <w:r>
+        <w:t>&gt;</w:t>
+      </w:r>
+      <w:r>
+        <w:t xml:space="preserve"> Element</w:t>
       </w:r>
     </w:p>
     <w:p>
@@ -3117,7 +3129,18 @@
         <w:pStyle w:val="Heading2"/>
       </w:pPr>
       <w:r>
-        <w:t>HTML Span Element</w:t>
+        <w:t>HTML &lt;s</w:t>
+      </w:r>
+      <w:r>
+        <w:t>pan</w:t>
+      </w:r>
+      <w:r>
+        <w:t>&gt;</w:t>
+      </w:r>
+      <w:bookmarkStart w:id="0" w:name="_GoBack"/>
+      <w:bookmarkEnd w:id="0"/>
+      <w:r>
+        <w:t xml:space="preserve"> Element</w:t>
       </w:r>
     </w:p>
     <w:p>
@@ -3572,12 +3595,7 @@
         <w:t>ole</w:t>
       </w:r>
       <w:r>
-        <w:t xml:space="preserve"> &lt;img&gt; tag is not enough to display image, we need to use additional attribute src, which describes the path to th</w:t>
-      </w:r>
-      <w:bookmarkStart w:id="0" w:name="_GoBack"/>
-      <w:bookmarkEnd w:id="0"/>
-      <w:r>
-        <w:t xml:space="preserve">e image. If the image is in the same place as the HTML document then for the path we can use just image name and extension. But if the </w:t>
+        <w:t xml:space="preserve"> &lt;img&gt; tag is not enough to display image, we need to use additional attribute src, which describes the path to the image. If the image is in the same place as the HTML document then for the path we can use just image name and extension. But if the </w:t>
       </w:r>
       <w:r>
         <w:rPr>

</xml_diff>

<commit_message>
Small change, HTML elements finished
</commit_message>
<xml_diff>
--- a/Module3.docx
+++ b/Module3.docx
@@ -35863,7 +35863,19 @@
         <w:t>Inputs</w:t>
       </w:r>
       <w:r>
-        <w:t xml:space="preserve"> and Attributes</w:t>
+        <w:t>,</w:t>
+      </w:r>
+      <w:r>
+        <w:t xml:space="preserve"> </w:t>
+      </w:r>
+      <w:r>
+        <w:rPr>
+          <w:noProof/>
+        </w:rPr>
+        <w:t>and</w:t>
+      </w:r>
+      <w:r>
+        <w:t xml:space="preserve"> Attributes</w:t>
       </w:r>
     </w:p>
     <w:p>
@@ -35907,12 +35919,7 @@
         <w:t>em</w:t>
       </w:r>
       <w:r>
-        <w:t xml:space="preserve"> are having forms for the user inputs. So, it is natural for us to lear</w:t>
-      </w:r>
-      <w:bookmarkStart w:id="0" w:name="_GoBack"/>
-      <w:bookmarkEnd w:id="0"/>
-      <w:r>
-        <w:t xml:space="preserve">n more about forms and </w:t>
+        <w:t xml:space="preserve"> are having forms for the user inputs. So, it is natural for us to learn more about forms and </w:t>
       </w:r>
       <w:r>
         <w:rPr>
@@ -39430,16 +39437,7 @@
     </w:p>
     <w:p>
       <w:r>
-        <w:t>The &lt;input type=“</w:t>
-      </w:r>
-      <w:r>
-        <w:t>checkbox</w:t>
-      </w:r>
-      <w:r>
-        <w:t>“&gt;</w:t>
-      </w:r>
-      <w:r>
-        <w:t xml:space="preserve"> element defines a checkbox which allows a user to select zero or more elements:</w:t>
+        <w:t>The &lt;input type=“checkbox“&gt; element defines a checkbox which allows a user to select zero or more elements:</w:t>
       </w:r>
     </w:p>
     <w:p>
@@ -43456,17 +43454,9 @@
           </wp:inline>
         </w:drawing>
       </w:r>
-    </w:p>
-    <w:p>
-      <w:pPr>
-        <w:pStyle w:val="Heading2"/>
-      </w:pPr>
-      <w:r>
-        <w:t>HTML Input Attributes</w:t>
-      </w:r>
-    </w:p>
-    <w:p/>
-    <w:p/>
+      <w:bookmarkStart w:id="0" w:name="_GoBack"/>
+      <w:bookmarkEnd w:id="0"/>
+    </w:p>
     <w:p>
       <w:pPr>
         <w:pStyle w:val="ListParagraph"/>
@@ -44999,7 +44989,7 @@
 </file>
 
 <file path=customXml/itemProps1.xml><?xml version="1.0" encoding="utf-8"?>
-<ds:datastoreItem xmlns:ds="http://schemas.openxmlformats.org/officeDocument/2006/customXml" ds:itemID="{877A3A05-2996-41EC-B779-5EEF170A69C9}">
+<ds:datastoreItem xmlns:ds="http://schemas.openxmlformats.org/officeDocument/2006/customXml" ds:itemID="{8AE8BB36-6E71-481C-9B21-25B341F41B50}">
   <ds:schemaRefs>
     <ds:schemaRef ds:uri="http://schemas.openxmlformats.org/officeDocument/2006/bibliography"/>
   </ds:schemaRefs>

</xml_diff>